<commit_message>
added chapter 6 headings
</commit_message>
<xml_diff>
--- a/01_Development/2013_MSY_Dev_plan.docx
+++ b/01_Development/2013_MSY_Dev_plan.docx
@@ -158,6 +158,7 @@
         <w:jc w:val="center"/>
         <w:rPr>
           <w:noProof/>
+          <w:lang w:val="en-US"/>
         </w:rPr>
       </w:pPr>
       <w:r>
@@ -203,7 +204,7 @@
           <w:szCs w:val="36"/>
           <w:lang w:val="en-US"/>
         </w:rPr>
-        <w:t>January 28, 2013</w:t>
+        <w:t>January 29, 2013</w:t>
       </w:r>
       <w:r>
         <w:rPr>
@@ -924,8 +925,6 @@
         </w:rPr>
         <w:fldChar w:fldCharType="end"/>
       </w:r>
-      <w:bookmarkStart w:id="0" w:name="_GoBack"/>
-      <w:bookmarkEnd w:id="0"/>
     </w:p>
     <w:p>
       <w:pPr>
@@ -2304,7 +2303,7 @@
           <w:lang w:val="en-US"/>
         </w:rPr>
       </w:pPr>
-      <w:bookmarkStart w:id="1" w:name="_Toc347160479"/>
+      <w:bookmarkStart w:id="0" w:name="_Toc347160479"/>
       <w:r>
         <w:rPr>
           <w:rFonts w:ascii="Cambria" w:hAnsi="Cambria" w:cs="Times New Roman"/>
@@ -2315,7 +2314,7 @@
         </w:rPr>
         <w:t>Terminologies</w:t>
       </w:r>
-      <w:bookmarkEnd w:id="1"/>
+      <w:bookmarkEnd w:id="0"/>
     </w:p>
     <w:p>
       <w:pPr>
@@ -2765,7 +2764,7 @@
           <w:lang w:val="en-US"/>
         </w:rPr>
       </w:pPr>
-      <w:bookmarkStart w:id="2" w:name="_Toc347160480"/>
+      <w:bookmarkStart w:id="1" w:name="_Toc347160480"/>
       <w:r>
         <w:rPr>
           <w:rFonts w:ascii="Cambria" w:hAnsi="Cambria" w:cs="Times New Roman"/>
@@ -2776,7 +2775,7 @@
         </w:rPr>
         <w:t>Introduction</w:t>
       </w:r>
-      <w:bookmarkEnd w:id="2"/>
+      <w:bookmarkEnd w:id="1"/>
     </w:p>
     <w:p>
       <w:pPr>
@@ -2791,7 +2790,7 @@
           <w:lang w:val="en-US"/>
         </w:rPr>
       </w:pPr>
-      <w:bookmarkStart w:id="3" w:name="_Toc347160481"/>
+      <w:bookmarkStart w:id="2" w:name="_Toc347160481"/>
       <w:r>
         <w:rPr>
           <w:sz w:val="24"/>
@@ -2800,7 +2799,7 @@
         </w:rPr>
         <w:t>Agreed Organization</w:t>
       </w:r>
-      <w:bookmarkEnd w:id="3"/>
+      <w:bookmarkEnd w:id="2"/>
       <w:r>
         <w:rPr>
           <w:sz w:val="24"/>
@@ -2846,8 +2845,8 @@
           <w:lang w:val="en-US"/>
         </w:rPr>
       </w:pPr>
+      <w:bookmarkStart w:id="3" w:name="_Toc347160482"/>
       <w:bookmarkStart w:id="4" w:name="chap_1_2_objective"/>
-      <w:bookmarkStart w:id="5" w:name="_Toc347160482"/>
       <w:r>
         <w:rPr>
           <w:sz w:val="24"/>
@@ -2856,7 +2855,7 @@
         </w:rPr>
         <w:t>Objective</w:t>
       </w:r>
-      <w:bookmarkEnd w:id="5"/>
+      <w:bookmarkEnd w:id="3"/>
     </w:p>
     <w:bookmarkEnd w:id="4"/>
     <w:p>
@@ -2958,7 +2957,7 @@
           <w:lang w:val="en-US"/>
         </w:rPr>
       </w:pPr>
-      <w:bookmarkStart w:id="6" w:name="_Toc347160483"/>
+      <w:bookmarkStart w:id="5" w:name="_Toc347160483"/>
       <w:r>
         <w:rPr>
           <w:rFonts w:ascii="Cambria" w:hAnsi="Cambria" w:cs="Times New Roman"/>
@@ -2979,7 +2978,7 @@
         </w:rPr>
         <w:t>proaching the Problem</w:t>
       </w:r>
-      <w:bookmarkEnd w:id="6"/>
+      <w:bookmarkEnd w:id="5"/>
     </w:p>
     <w:p>
       <w:pPr>
@@ -3014,7 +3013,7 @@
           <w:lang w:val="en-US"/>
         </w:rPr>
       </w:pPr>
-      <w:bookmarkStart w:id="7" w:name="_Toc347160484"/>
+      <w:bookmarkStart w:id="6" w:name="_Toc347160484"/>
       <w:r>
         <w:rPr>
           <w:sz w:val="24"/>
@@ -3023,7 +3022,7 @@
         </w:rPr>
         <w:t>Methodologies used</w:t>
       </w:r>
-      <w:bookmarkEnd w:id="7"/>
+      <w:bookmarkEnd w:id="6"/>
       <w:r>
         <w:rPr>
           <w:sz w:val="24"/>
@@ -3094,8 +3093,8 @@
           <w:lang w:val="en-US"/>
         </w:rPr>
       </w:pPr>
+      <w:bookmarkStart w:id="7" w:name="_Toc347160485"/>
       <w:bookmarkStart w:id="8" w:name="bugnotes"/>
-      <w:bookmarkStart w:id="9" w:name="_Toc347160485"/>
       <w:r>
         <w:rPr>
           <w:sz w:val="24"/>
@@ -3104,7 +3103,7 @@
         </w:rPr>
         <w:t>Task Processing</w:t>
       </w:r>
-      <w:bookmarkEnd w:id="9"/>
+      <w:bookmarkEnd w:id="7"/>
       <w:r>
         <w:rPr>
           <w:sz w:val="24"/>
@@ -3199,7 +3198,7 @@
           <w:lang w:val="en-US"/>
         </w:rPr>
       </w:pPr>
-      <w:bookmarkStart w:id="10" w:name="_Toc347160486"/>
+      <w:bookmarkStart w:id="9" w:name="_Toc347160486"/>
       <w:r>
         <w:rPr>
           <w:sz w:val="24"/>
@@ -3209,7 +3208,7 @@
         <w:lastRenderedPageBreak/>
         <w:t>Resource Allocation</w:t>
       </w:r>
-      <w:bookmarkEnd w:id="10"/>
+      <w:bookmarkEnd w:id="9"/>
       <w:r>
         <w:rPr>
           <w:sz w:val="24"/>
@@ -3281,7 +3280,7 @@
           <w:lang w:val="en-US"/>
         </w:rPr>
       </w:pPr>
-      <w:bookmarkStart w:id="11" w:name="_Toc347160487"/>
+      <w:bookmarkStart w:id="10" w:name="_Toc347160487"/>
       <w:r>
         <w:rPr>
           <w:sz w:val="24"/>
@@ -3290,7 +3289,7 @@
         </w:rPr>
         <w:t>Clustering</w:t>
       </w:r>
-      <w:bookmarkEnd w:id="11"/>
+      <w:bookmarkEnd w:id="10"/>
       <w:r>
         <w:rPr>
           <w:sz w:val="24"/>
@@ -3351,7 +3350,7 @@
           <w:lang w:val="en-US"/>
         </w:rPr>
       </w:pPr>
-      <w:bookmarkStart w:id="12" w:name="_Toc347160488"/>
+      <w:bookmarkStart w:id="11" w:name="_Toc347160488"/>
       <w:proofErr w:type="spellStart"/>
       <w:r>
         <w:rPr>
@@ -3374,7 +3373,7 @@
         </w:rPr>
         <w:t xml:space="preserve"> Requirements</w:t>
       </w:r>
-      <w:bookmarkEnd w:id="12"/>
+      <w:bookmarkEnd w:id="11"/>
     </w:p>
     <w:p>
       <w:pPr>
@@ -3450,7 +3449,7 @@
           <w:lang w:val="en-US"/>
         </w:rPr>
       </w:pPr>
-      <w:bookmarkStart w:id="13" w:name="_Toc347160489"/>
+      <w:bookmarkStart w:id="12" w:name="_Toc347160489"/>
       <w:r>
         <w:rPr>
           <w:rFonts w:ascii="Cambria" w:hAnsi="Cambria" w:cs="Times New Roman"/>
@@ -3461,7 +3460,7 @@
         </w:rPr>
         <w:t>Problem Statement and scope of the solution</w:t>
       </w:r>
-      <w:bookmarkEnd w:id="13"/>
+      <w:bookmarkEnd w:id="12"/>
     </w:p>
     <w:p>
       <w:pPr>
@@ -3782,7 +3781,7 @@
           <w:lang w:val="en-US"/>
         </w:rPr>
       </w:pPr>
-      <w:bookmarkStart w:id="14" w:name="matis_profiling"/>
+      <w:bookmarkStart w:id="13" w:name="matis_profiling"/>
       <w:r>
         <w:rPr>
           <w:rFonts w:ascii="Cambria" w:hAnsi="Cambria" w:cs="Times New Roman"/>
@@ -3793,9 +3792,21 @@
         </w:rPr>
         <w:t xml:space="preserve"> </w:t>
       </w:r>
-      <w:bookmarkStart w:id="15" w:name="_Toc347160490"/>
+      <w:bookmarkStart w:id="14" w:name="_Toc347160490"/>
+      <w:bookmarkEnd w:id="13"/>
       <w:bookmarkEnd w:id="14"/>
-      <w:bookmarkEnd w:id="15"/>
+      <w:proofErr w:type="spellStart"/>
+      <w:r>
+        <w:rPr>
+          <w:rFonts w:ascii="Cambria" w:hAnsi="Cambria" w:cs="Times New Roman"/>
+          <w:color w:val="0000FF"/>
+          <w:sz w:val="24"/>
+          <w:szCs w:val="24"/>
+          <w:lang w:val="en-US"/>
+        </w:rPr>
+        <w:t>MahaShakthiYogam</w:t>
+      </w:r>
+      <w:proofErr w:type="spellEnd"/>
     </w:p>
     <w:p>
       <w:pPr>
@@ -3810,16 +3821,265 @@
           <w:lang w:val="en-US"/>
         </w:rPr>
       </w:pPr>
-      <w:bookmarkStart w:id="16" w:name="_Toc347160491"/>
-      <w:r>
-        <w:rPr>
-          <w:sz w:val="24"/>
-          <w:szCs w:val="24"/>
-          <w:lang w:val="en-US"/>
-        </w:rPr>
-        <w:t>Identification of the Core Business</w:t>
-      </w:r>
+      <w:bookmarkStart w:id="15" w:name="_Toc347160491"/>
+      <w:r>
+        <w:rPr>
+          <w:sz w:val="24"/>
+          <w:szCs w:val="24"/>
+          <w:lang w:val="en-US"/>
+        </w:rPr>
+        <w:t xml:space="preserve">Identification of </w:t>
+      </w:r>
+      <w:r>
+        <w:rPr>
+          <w:sz w:val="24"/>
+          <w:szCs w:val="24"/>
+          <w:lang w:val="en-US"/>
+        </w:rPr>
+        <w:t>t</w:t>
+      </w:r>
+      <w:r>
+        <w:rPr>
+          <w:sz w:val="24"/>
+          <w:szCs w:val="24"/>
+          <w:lang w:val="en-US"/>
+        </w:rPr>
+        <w:t>he Core Business</w:t>
+      </w:r>
+      <w:bookmarkEnd w:id="15"/>
+    </w:p>
+    <w:p>
+      <w:pPr>
+        <w:pStyle w:val="ListParagraph"/>
+        <w:numPr>
+          <w:ilvl w:val="0"/>
+          <w:numId w:val="47"/>
+        </w:numPr>
+        <w:rPr>
+          <w:rFonts w:ascii="Cambria" w:hAnsi="Cambria"/>
+          <w:sz w:val="24"/>
+          <w:szCs w:val="24"/>
+          <w:lang w:val="en-GB"/>
+        </w:rPr>
+      </w:pPr>
+      <w:r>
+        <w:rPr>
+          <w:rFonts w:ascii="Cambria" w:hAnsi="Cambria"/>
+          <w:sz w:val="24"/>
+          <w:szCs w:val="24"/>
+          <w:lang w:val="en-GB"/>
+        </w:rPr>
+        <w:t>Stress Management &amp; Reduction Courses</w:t>
+      </w:r>
+    </w:p>
+    <w:p>
+      <w:pPr>
+        <w:pStyle w:val="ListParagraph"/>
+        <w:numPr>
+          <w:ilvl w:val="1"/>
+          <w:numId w:val="47"/>
+        </w:numPr>
+        <w:rPr>
+          <w:rFonts w:ascii="Cambria" w:hAnsi="Cambria"/>
+          <w:sz w:val="24"/>
+          <w:szCs w:val="24"/>
+          <w:lang w:val="en-GB"/>
+        </w:rPr>
+      </w:pPr>
+      <w:r>
+        <w:rPr>
+          <w:rFonts w:ascii="Cambria" w:hAnsi="Cambria"/>
+          <w:sz w:val="24"/>
+          <w:szCs w:val="24"/>
+          <w:lang w:val="en-GB"/>
+        </w:rPr>
+        <w:t>Personal</w:t>
+      </w:r>
+    </w:p>
+    <w:p>
+      <w:pPr>
+        <w:pStyle w:val="ListParagraph"/>
+        <w:numPr>
+          <w:ilvl w:val="1"/>
+          <w:numId w:val="47"/>
+        </w:numPr>
+        <w:rPr>
+          <w:rFonts w:ascii="Cambria" w:hAnsi="Cambria"/>
+          <w:sz w:val="24"/>
+          <w:szCs w:val="24"/>
+          <w:lang w:val="en-GB"/>
+        </w:rPr>
+      </w:pPr>
+      <w:r>
+        <w:rPr>
+          <w:rFonts w:ascii="Cambria" w:hAnsi="Cambria"/>
+          <w:sz w:val="24"/>
+          <w:szCs w:val="24"/>
+          <w:lang w:val="en-GB"/>
+        </w:rPr>
+        <w:t>Corporate</w:t>
+      </w:r>
+    </w:p>
+    <w:p>
+      <w:pPr>
+        <w:pStyle w:val="ListParagraph"/>
+        <w:numPr>
+          <w:ilvl w:val="0"/>
+          <w:numId w:val="47"/>
+        </w:numPr>
+        <w:rPr>
+          <w:rFonts w:ascii="Cambria" w:hAnsi="Cambria"/>
+          <w:sz w:val="24"/>
+          <w:szCs w:val="24"/>
+          <w:lang w:val="en-GB"/>
+        </w:rPr>
+      </w:pPr>
+      <w:proofErr w:type="spellStart"/>
+      <w:r>
+        <w:rPr>
+          <w:rFonts w:ascii="Cambria" w:hAnsi="Cambria"/>
+          <w:sz w:val="24"/>
+          <w:szCs w:val="24"/>
+          <w:lang w:val="en-GB"/>
+        </w:rPr>
+        <w:t>MahaShakthiYogam</w:t>
+      </w:r>
+      <w:proofErr w:type="spellEnd"/>
+      <w:r>
+        <w:rPr>
+          <w:rFonts w:ascii="Cambria" w:hAnsi="Cambria"/>
+          <w:sz w:val="24"/>
+          <w:szCs w:val="24"/>
+          <w:lang w:val="en-GB"/>
+        </w:rPr>
+        <w:t xml:space="preserve"> / </w:t>
+      </w:r>
+      <w:proofErr w:type="spellStart"/>
+      <w:r>
+        <w:rPr>
+          <w:rFonts w:ascii="Cambria" w:hAnsi="Cambria"/>
+          <w:sz w:val="24"/>
+          <w:szCs w:val="24"/>
+          <w:lang w:val="en-GB"/>
+        </w:rPr>
+        <w:t>PranaShakthi</w:t>
+      </w:r>
+      <w:proofErr w:type="spellEnd"/>
+    </w:p>
+    <w:p>
+      <w:pPr>
+        <w:pStyle w:val="ListParagraph"/>
+        <w:numPr>
+          <w:ilvl w:val="0"/>
+          <w:numId w:val="47"/>
+        </w:numPr>
+        <w:rPr>
+          <w:lang w:val="en-US"/>
+        </w:rPr>
+      </w:pPr>
+      <w:proofErr w:type="spellStart"/>
+      <w:r>
+        <w:rPr>
+          <w:rFonts w:ascii="Cambria" w:hAnsi="Cambria"/>
+          <w:sz w:val="24"/>
+          <w:szCs w:val="24"/>
+          <w:lang w:val="en-GB"/>
+        </w:rPr>
+        <w:t>MahaShakthiYogam</w:t>
+      </w:r>
+      <w:proofErr w:type="spellEnd"/>
+      <w:r>
+        <w:rPr>
+          <w:rFonts w:ascii="Cambria" w:hAnsi="Cambria"/>
+          <w:sz w:val="24"/>
+          <w:szCs w:val="24"/>
+          <w:lang w:val="en-GB"/>
+        </w:rPr>
+        <w:t xml:space="preserve"> / </w:t>
+      </w:r>
+      <w:proofErr w:type="spellStart"/>
+      <w:r>
+        <w:rPr>
+          <w:rFonts w:ascii="Cambria" w:hAnsi="Cambria"/>
+          <w:sz w:val="24"/>
+          <w:szCs w:val="24"/>
+          <w:lang w:val="en-GB"/>
+        </w:rPr>
+        <w:t>GnanaShakthi</w:t>
+      </w:r>
+      <w:proofErr w:type="spellEnd"/>
+    </w:p>
+    <w:p>
+      <w:pPr>
+        <w:pStyle w:val="ListParagraph"/>
+        <w:numPr>
+          <w:ilvl w:val="0"/>
+          <w:numId w:val="47"/>
+        </w:numPr>
+        <w:spacing w:after="160" w:line="259" w:lineRule="auto"/>
+        <w:rPr>
+          <w:lang w:val="en-US"/>
+        </w:rPr>
+      </w:pPr>
+      <w:r>
+        <w:rPr>
+          <w:lang w:val="en-US"/>
+        </w:rPr>
+        <w:br w:type="page"/>
+      </w:r>
+      <w:bookmarkStart w:id="16" w:name="_GoBack"/>
       <w:bookmarkEnd w:id="16"/>
+    </w:p>
+    <w:p>
+      <w:pPr>
+        <w:pStyle w:val="ListParagraph"/>
+        <w:numPr>
+          <w:ilvl w:val="0"/>
+          <w:numId w:val="47"/>
+        </w:numPr>
+        <w:rPr>
+          <w:lang w:val="en-US"/>
+        </w:rPr>
+      </w:pPr>
+      <w:proofErr w:type="spellStart"/>
+      <w:r>
+        <w:rPr>
+          <w:rFonts w:ascii="Cambria" w:hAnsi="Cambria"/>
+          <w:sz w:val="24"/>
+          <w:szCs w:val="24"/>
+          <w:lang w:val="en-GB"/>
+        </w:rPr>
+        <w:lastRenderedPageBreak/>
+        <w:t>MahaShakthiYogam</w:t>
+      </w:r>
+      <w:proofErr w:type="spellEnd"/>
+      <w:r>
+        <w:rPr>
+          <w:rFonts w:ascii="Cambria" w:hAnsi="Cambria"/>
+          <w:sz w:val="24"/>
+          <w:szCs w:val="24"/>
+          <w:lang w:val="en-GB"/>
+        </w:rPr>
+        <w:t xml:space="preserve"> / </w:t>
+      </w:r>
+      <w:proofErr w:type="spellStart"/>
+      <w:r>
+        <w:rPr>
+          <w:rFonts w:ascii="Cambria" w:hAnsi="Cambria"/>
+          <w:sz w:val="24"/>
+          <w:szCs w:val="24"/>
+          <w:lang w:val="en-GB"/>
+        </w:rPr>
+        <w:t>AtmaShakthi</w:t>
+      </w:r>
+      <w:proofErr w:type="spellEnd"/>
+    </w:p>
+    <w:p>
+      <w:pPr>
+        <w:rPr>
+          <w:lang w:val="en-US"/>
+        </w:rPr>
+      </w:pPr>
     </w:p>
     <w:p>
       <w:pPr>
@@ -4259,7 +4519,6 @@
           <w:szCs w:val="24"/>
           <w:lang w:val="en-GB"/>
         </w:rPr>
-        <w:lastRenderedPageBreak/>
         <w:t xml:space="preserve">For each business manager, the possible list of such WP leaders should be identified. For example, with Michael </w:t>
       </w:r>
       <w:proofErr w:type="spellStart"/>
@@ -4471,6 +4730,7 @@
           <w:szCs w:val="24"/>
           <w:lang w:val="en-US"/>
         </w:rPr>
+        <w:lastRenderedPageBreak/>
         <w:t>Roles and Responsibilities</w:t>
       </w:r>
       <w:bookmarkEnd w:id="19"/>
@@ -4572,7 +4832,7 @@
                     </pic:cNvPicPr>
                   </pic:nvPicPr>
                   <pic:blipFill>
-                    <a:blip r:embed="rId5" cstate="print">
+                    <a:blip r:embed="rId7" cstate="print">
                       <a:extLst>
                         <a:ext uri="{28A0092B-C50C-407E-A947-70E740481C1C}">
                           <a14:useLocalDpi xmlns:a14="http://schemas.microsoft.com/office/drawing/2010/main" val="0"/>
@@ -5068,6 +5328,7 @@
           <w:szCs w:val="24"/>
           <w:lang w:val="en-GB"/>
         </w:rPr>
+        <w:lastRenderedPageBreak/>
         <w:t>System Engineering Expert – Maximum one Guy is same as Functional Safety requirements classified under the SW department</w:t>
       </w:r>
     </w:p>
@@ -5369,12 +5630,12 @@
           <w:lang w:val="en-GB"/>
         </w:rPr>
         <w:sectPr>
-          <w:headerReference w:type="even" r:id="rId6"/>
-          <w:headerReference w:type="default" r:id="rId7"/>
-          <w:footerReference w:type="even" r:id="rId8"/>
-          <w:footerReference w:type="default" r:id="rId9"/>
-          <w:headerReference w:type="first" r:id="rId10"/>
-          <w:footerReference w:type="first" r:id="rId11"/>
+          <w:headerReference w:type="even" r:id="rId8"/>
+          <w:headerReference w:type="default" r:id="rId9"/>
+          <w:footerReference w:type="even" r:id="rId10"/>
+          <w:footerReference w:type="default" r:id="rId11"/>
+          <w:headerReference w:type="first" r:id="rId12"/>
+          <w:footerReference w:type="first" r:id="rId13"/>
           <w:pgSz w:w="11906" w:h="16838"/>
           <w:pgMar w:top="1417" w:right="1417" w:bottom="1134" w:left="1417" w:header="708" w:footer="708" w:gutter="0"/>
           <w:pgNumType w:fmt="numberInDash" w:start="1"/>
@@ -5419,8 +5680,8 @@
           <w:lang w:val="en-US"/>
         </w:rPr>
       </w:pPr>
-      <w:bookmarkStart w:id="27" w:name="WorkpackageData"/>
-      <w:bookmarkStart w:id="28" w:name="_Toc347160501"/>
+      <w:bookmarkStart w:id="27" w:name="_Toc347160501"/>
+      <w:bookmarkStart w:id="28" w:name="WorkpackageData"/>
       <w:r>
         <w:rPr>
           <w:rFonts w:ascii="Cambria" w:hAnsi="Cambria" w:cs="Times New Roman"/>
@@ -5441,9 +5702,9 @@
         </w:rPr>
         <w:t>MSY Data</w:t>
       </w:r>
-      <w:bookmarkEnd w:id="28"/>
+      <w:bookmarkEnd w:id="27"/>
     </w:p>
-    <w:bookmarkEnd w:id="27"/>
+    <w:bookmarkEnd w:id="28"/>
     <w:p>
       <w:pPr>
         <w:rPr>
@@ -6332,6 +6593,46 @@
           <w:sz w:val="24"/>
           <w:szCs w:val="24"/>
         </w:rPr>
+        <w:fldChar w:fldCharType="begin"/>
+      </w:r>
+      <w:r>
+        <w:rPr>
+          <w:rFonts w:ascii="Cambria" w:hAnsi="Cambria"/>
+          <w:sz w:val="24"/>
+          <w:szCs w:val="24"/>
+        </w:rPr>
+        <w:instrText xml:space="preserve"> </w:instrText>
+      </w:r>
+      <w:r>
+        <w:rPr>
+          <w:rFonts w:ascii="Cambria" w:hAnsi="Cambria"/>
+          <w:sz w:val="24"/>
+          <w:szCs w:val="24"/>
+        </w:rPr>
+        <w:instrText>INCLUDEPICTURE  "http://www.altran.com/typo3temp/pics/9009123e28.png" \* MERGEFORMATINET</w:instrText>
+      </w:r>
+      <w:r>
+        <w:rPr>
+          <w:rFonts w:ascii="Cambria" w:hAnsi="Cambria"/>
+          <w:sz w:val="24"/>
+          <w:szCs w:val="24"/>
+        </w:rPr>
+        <w:instrText xml:space="preserve"> </w:instrText>
+      </w:r>
+      <w:r>
+        <w:rPr>
+          <w:rFonts w:ascii="Cambria" w:hAnsi="Cambria"/>
+          <w:sz w:val="24"/>
+          <w:szCs w:val="24"/>
+        </w:rPr>
+        <w:fldChar w:fldCharType="separate"/>
+      </w:r>
+      <w:r>
+        <w:rPr>
+          <w:rFonts w:ascii="Cambria" w:hAnsi="Cambria"/>
+          <w:sz w:val="24"/>
+          <w:szCs w:val="24"/>
+        </w:rPr>
         <w:pict>
           <v:shapetype id="_x0000_t75" coordsize="21600,21600" o:spt="75" o:preferrelative="t" path="m@4@5l@4@11@9@11@9@5xe" filled="f" stroked="f">
             <v:stroke joinstyle="miter"/>
@@ -6352,81 +6653,137 @@
             <v:path o:extrusionok="f" gradientshapeok="t" o:connecttype="rect"/>
             <o:lock v:ext="edit" aspectratio="t"/>
           </v:shapetype>
-          <v:shape id="_x0000_i1025" type="#_x0000_t75" style="width:373.5pt;height:305.25pt">
-            <v:imagedata r:id="rId12" r:href="rId13"/>
-          </v:shape>
-        </w:pict>
-      </w:r>
-      <w:r>
-        <w:rPr>
-          <w:rFonts w:ascii="Cambria" w:hAnsi="Cambria"/>
-          <w:sz w:val="24"/>
-          <w:szCs w:val="24"/>
-        </w:rPr>
-        <w:fldChar w:fldCharType="end"/>
-      </w:r>
-    </w:p>
-    <w:p>
-      <w:pPr>
-        <w:pStyle w:val="bodytext"/>
-        <w:rPr>
-          <w:rFonts w:ascii="Cambria" w:hAnsi="Cambria"/>
-          <w:lang w:val="en-GB"/>
-        </w:rPr>
-      </w:pPr>
-      <w:r>
-        <w:rPr>
-          <w:rFonts w:ascii="Cambria" w:hAnsi="Cambria"/>
-          <w:lang w:val="en-GB"/>
-        </w:rPr>
-        <w:t>The necessity to perform more intelligent tasks implies an increase in complexity of embedded systems. Stronger needs in terms of connectivity as well as intensification in criticality  handling – both in terms of safety and security – are also key trends: it is expected complex embedded systems will generate a $2 trillion market by 2015 (source: IDC – September 2011).</w:t>
-      </w:r>
-    </w:p>
-    <w:p>
-      <w:pPr>
-        <w:jc w:val="center"/>
-        <w:rPr>
-          <w:rFonts w:ascii="Cambria" w:hAnsi="Cambria"/>
-          <w:sz w:val="24"/>
-          <w:szCs w:val="24"/>
-        </w:rPr>
-      </w:pPr>
-      <w:r>
-        <w:rPr>
-          <w:rFonts w:ascii="Cambria" w:hAnsi="Cambria"/>
-          <w:sz w:val="24"/>
-          <w:szCs w:val="24"/>
-        </w:rPr>
-        <w:lastRenderedPageBreak/>
-        <w:fldChar w:fldCharType="begin"/>
-      </w:r>
-      <w:r>
-        <w:rPr>
-          <w:rFonts w:ascii="Cambria" w:hAnsi="Cambria"/>
-          <w:sz w:val="24"/>
-          <w:szCs w:val="24"/>
-        </w:rPr>
-        <w:instrText xml:space="preserve"> INCLUDEPICTURE  "http://www.altran.com/typo3temp/pics/a1add61ab0.png" \* MERGEFORMATINET </w:instrText>
-      </w:r>
-      <w:r>
-        <w:rPr>
-          <w:rFonts w:ascii="Cambria" w:hAnsi="Cambria"/>
-          <w:sz w:val="24"/>
-          <w:szCs w:val="24"/>
-        </w:rPr>
-        <w:fldChar w:fldCharType="separate"/>
-      </w:r>
-      <w:r>
-        <w:rPr>
-          <w:rFonts w:ascii="Cambria" w:hAnsi="Cambria"/>
-          <w:sz w:val="24"/>
-          <w:szCs w:val="24"/>
-        </w:rPr>
-        <w:pict>
-          <v:shape id="_x0000_i1026" type="#_x0000_t75" alt="Revenues" style="width:373.5pt;height:231pt">
+          <v:shape id="_x0000_i1025" type="#_x0000_t75" style="width:373.4pt;height:305.6pt">
             <v:imagedata r:id="rId14" r:href="rId15"/>
           </v:shape>
         </w:pict>
+      </w:r>
+      <w:r>
+        <w:rPr>
+          <w:rFonts w:ascii="Cambria" w:hAnsi="Cambria"/>
+          <w:sz w:val="24"/>
+          <w:szCs w:val="24"/>
+        </w:rPr>
+        <w:fldChar w:fldCharType="end"/>
+      </w:r>
+      <w:r>
+        <w:rPr>
+          <w:rFonts w:ascii="Cambria" w:hAnsi="Cambria"/>
+          <w:sz w:val="24"/>
+          <w:szCs w:val="24"/>
+        </w:rPr>
+        <w:fldChar w:fldCharType="end"/>
+      </w:r>
+    </w:p>
+    <w:p>
+      <w:pPr>
+        <w:pStyle w:val="bodytext"/>
+        <w:rPr>
+          <w:rFonts w:ascii="Cambria" w:hAnsi="Cambria"/>
+          <w:lang w:val="en-GB"/>
+        </w:rPr>
+      </w:pPr>
+      <w:r>
+        <w:rPr>
+          <w:rFonts w:ascii="Cambria" w:hAnsi="Cambria"/>
+          <w:lang w:val="en-GB"/>
+        </w:rPr>
+        <w:t>The necessity to perform more intelligent tasks implies an increase in complexity of embedded systems. Stronger needs in terms of connectivity as well as intensification in criticality  handling – both in terms of safety and security – are also key trends: it is expected complex embedded systems will generate a $2 trillion market by 2015 (source: IDC – September 2011).</w:t>
+      </w:r>
+    </w:p>
+    <w:p>
+      <w:pPr>
+        <w:jc w:val="center"/>
+        <w:rPr>
+          <w:rFonts w:ascii="Cambria" w:hAnsi="Cambria"/>
+          <w:sz w:val="24"/>
+          <w:szCs w:val="24"/>
+        </w:rPr>
+      </w:pPr>
+      <w:r>
+        <w:rPr>
+          <w:rFonts w:ascii="Cambria" w:hAnsi="Cambria"/>
+          <w:sz w:val="24"/>
+          <w:szCs w:val="24"/>
+        </w:rPr>
+        <w:lastRenderedPageBreak/>
+        <w:fldChar w:fldCharType="begin"/>
+      </w:r>
+      <w:r>
+        <w:rPr>
+          <w:rFonts w:ascii="Cambria" w:hAnsi="Cambria"/>
+          <w:sz w:val="24"/>
+          <w:szCs w:val="24"/>
+        </w:rPr>
+        <w:instrText xml:space="preserve"> INCLUDEPICTURE  "http://www.altran.com/typo3temp/pics/a1add61ab0.png" \* MERGEFORMATINET </w:instrText>
+      </w:r>
+      <w:r>
+        <w:rPr>
+          <w:rFonts w:ascii="Cambria" w:hAnsi="Cambria"/>
+          <w:sz w:val="24"/>
+          <w:szCs w:val="24"/>
+        </w:rPr>
+        <w:fldChar w:fldCharType="separate"/>
+      </w:r>
+      <w:r>
+        <w:rPr>
+          <w:rFonts w:ascii="Cambria" w:hAnsi="Cambria"/>
+          <w:sz w:val="24"/>
+          <w:szCs w:val="24"/>
+        </w:rPr>
+        <w:fldChar w:fldCharType="begin"/>
+      </w:r>
+      <w:r>
+        <w:rPr>
+          <w:rFonts w:ascii="Cambria" w:hAnsi="Cambria"/>
+          <w:sz w:val="24"/>
+          <w:szCs w:val="24"/>
+        </w:rPr>
+        <w:instrText xml:space="preserve"> </w:instrText>
+      </w:r>
+      <w:r>
+        <w:rPr>
+          <w:rFonts w:ascii="Cambria" w:hAnsi="Cambria"/>
+          <w:sz w:val="24"/>
+          <w:szCs w:val="24"/>
+        </w:rPr>
+        <w:instrText>INCLUDEPICTURE  "http://www.altran.com/typo3temp/pics/a1add61ab0.png" \* MERGEFORMATINET</w:instrText>
+      </w:r>
+      <w:r>
+        <w:rPr>
+          <w:rFonts w:ascii="Cambria" w:hAnsi="Cambria"/>
+          <w:sz w:val="24"/>
+          <w:szCs w:val="24"/>
+        </w:rPr>
+        <w:instrText xml:space="preserve"> </w:instrText>
+      </w:r>
+      <w:r>
+        <w:rPr>
+          <w:rFonts w:ascii="Cambria" w:hAnsi="Cambria"/>
+          <w:sz w:val="24"/>
+          <w:szCs w:val="24"/>
+        </w:rPr>
+        <w:fldChar w:fldCharType="separate"/>
+      </w:r>
+      <w:r>
+        <w:rPr>
+          <w:rFonts w:ascii="Cambria" w:hAnsi="Cambria"/>
+          <w:sz w:val="24"/>
+          <w:szCs w:val="24"/>
+        </w:rPr>
+        <w:pict>
+          <v:shape id="_x0000_i1026" type="#_x0000_t75" alt="Revenues" style="width:373.4pt;height:231.05pt">
+            <v:imagedata r:id="rId16" r:href="rId17"/>
+          </v:shape>
+        </w:pict>
+      </w:r>
+      <w:r>
+        <w:rPr>
+          <w:rFonts w:ascii="Cambria" w:hAnsi="Cambria"/>
+          <w:sz w:val="24"/>
+          <w:szCs w:val="24"/>
+        </w:rPr>
+        <w:fldChar w:fldCharType="end"/>
       </w:r>
       <w:r>
         <w:rPr>
@@ -6484,6 +6841,31 @@
     </w:sectPr>
   </w:body>
 </w:document>
+</file>
+
+<file path=word/endnotes.xml><?xml version="1.0" encoding="utf-8"?>
+<w:endnotes xmlns:wpc="http://schemas.microsoft.com/office/word/2010/wordprocessingCanvas" xmlns:mc="http://schemas.openxmlformats.org/markup-compatibility/2006" xmlns:o="urn:schemas-microsoft-com:office:office" xmlns:r="http://schemas.openxmlformats.org/officeDocument/2006/relationships" xmlns:m="http://schemas.openxmlformats.org/officeDocument/2006/math" xmlns:v="urn:schemas-microsoft-com:vml" xmlns:wp14="http://schemas.microsoft.com/office/word/2010/wordprocessingDrawing" xmlns:wp="http://schemas.openxmlformats.org/drawingml/2006/wordprocessingDrawing" xmlns:w10="urn:schemas-microsoft-com:office:word" xmlns:w="http://schemas.openxmlformats.org/wordprocessingml/2006/main" xmlns:w14="http://schemas.microsoft.com/office/word/2010/wordml" xmlns:w15="http://schemas.microsoft.com/office/word/2012/wordml" xmlns:wpg="http://schemas.microsoft.com/office/word/2010/wordprocessingGroup" xmlns:wpi="http://schemas.microsoft.com/office/word/2010/wordprocessingInk" xmlns:wne="http://schemas.microsoft.com/office/word/2006/wordml" xmlns:wps="http://schemas.microsoft.com/office/word/2010/wordprocessingShape" mc:Ignorable="w14 w15 wp14">
+  <w:endnote w:type="separator" w:id="-1">
+    <w:p>
+      <w:pPr>
+        <w:spacing w:after="0" w:line="240" w:lineRule="auto"/>
+      </w:pPr>
+      <w:r>
+        <w:separator/>
+      </w:r>
+    </w:p>
+  </w:endnote>
+  <w:endnote w:type="continuationSeparator" w:id="0">
+    <w:p>
+      <w:pPr>
+        <w:spacing w:after="0" w:line="240" w:lineRule="auto"/>
+      </w:pPr>
+      <w:r>
+        <w:continuationSeparator/>
+      </w:r>
+    </w:p>
+  </w:endnote>
+</w:endnotes>
 </file>
 
 <file path=word/footer1.xml><?xml version="1.0" encoding="utf-8"?>
@@ -6557,7 +6939,7 @@
         <w:rStyle w:val="PageNumber"/>
         <w:noProof/>
       </w:rPr>
-      <w:t>- 2 -</w:t>
+      <w:t>10</w:t>
     </w:r>
     <w:r>
       <w:rPr>
@@ -6583,6 +6965,31 @@
     </w:pPr>
   </w:p>
 </w:ftr>
+</file>
+
+<file path=word/footnotes.xml><?xml version="1.0" encoding="utf-8"?>
+<w:footnotes xmlns:wpc="http://schemas.microsoft.com/office/word/2010/wordprocessingCanvas" xmlns:mc="http://schemas.openxmlformats.org/markup-compatibility/2006" xmlns:o="urn:schemas-microsoft-com:office:office" xmlns:r="http://schemas.openxmlformats.org/officeDocument/2006/relationships" xmlns:m="http://schemas.openxmlformats.org/officeDocument/2006/math" xmlns:v="urn:schemas-microsoft-com:vml" xmlns:wp14="http://schemas.microsoft.com/office/word/2010/wordprocessingDrawing" xmlns:wp="http://schemas.openxmlformats.org/drawingml/2006/wordprocessingDrawing" xmlns:w10="urn:schemas-microsoft-com:office:word" xmlns:w="http://schemas.openxmlformats.org/wordprocessingml/2006/main" xmlns:w14="http://schemas.microsoft.com/office/word/2010/wordml" xmlns:w15="http://schemas.microsoft.com/office/word/2012/wordml" xmlns:wpg="http://schemas.microsoft.com/office/word/2010/wordprocessingGroup" xmlns:wpi="http://schemas.microsoft.com/office/word/2010/wordprocessingInk" xmlns:wne="http://schemas.microsoft.com/office/word/2006/wordml" xmlns:wps="http://schemas.microsoft.com/office/word/2010/wordprocessingShape" mc:Ignorable="w14 w15 wp14">
+  <w:footnote w:type="separator" w:id="-1">
+    <w:p>
+      <w:pPr>
+        <w:spacing w:after="0" w:line="240" w:lineRule="auto"/>
+      </w:pPr>
+      <w:r>
+        <w:separator/>
+      </w:r>
+    </w:p>
+  </w:footnote>
+  <w:footnote w:type="continuationSeparator" w:id="0">
+    <w:p>
+      <w:pPr>
+        <w:spacing w:after="0" w:line="240" w:lineRule="auto"/>
+      </w:pPr>
+      <w:r>
+        <w:continuationSeparator/>
+      </w:r>
+    </w:p>
+  </w:footnote>
+</w:footnotes>
 </file>
 
 <file path=word/header1.xml><?xml version="1.0" encoding="utf-8"?>
@@ -7493,6 +7900,119 @@
     </w:lvl>
   </w:abstractNum>
   <w:abstractNum w:abstractNumId="16">
+    <w:nsid w:val="15E10EE2"/>
+    <w:multiLevelType w:val="multilevel"/>
+    <w:tmpl w:val="62667EFE"/>
+    <w:lvl w:ilvl="0">
+      <w:start w:val="1"/>
+      <w:numFmt w:val="decimal"/>
+      <w:lvlText w:val="%1."/>
+      <w:lvlJc w:val="left"/>
+      <w:pPr>
+        <w:tabs>
+          <w:tab w:val="num" w:pos="360"/>
+        </w:tabs>
+        <w:ind w:left="360" w:hanging="360"/>
+      </w:pPr>
+    </w:lvl>
+    <w:lvl w:ilvl="1">
+      <w:start w:val="1"/>
+      <w:numFmt w:val="decimal"/>
+      <w:lvlText w:val="%1.%2."/>
+      <w:lvlJc w:val="left"/>
+      <w:pPr>
+        <w:tabs>
+          <w:tab w:val="num" w:pos="792"/>
+        </w:tabs>
+        <w:ind w:left="792" w:hanging="432"/>
+      </w:pPr>
+    </w:lvl>
+    <w:lvl w:ilvl="2">
+      <w:start w:val="1"/>
+      <w:numFmt w:val="decimal"/>
+      <w:lvlText w:val="%1.%2.%3."/>
+      <w:lvlJc w:val="left"/>
+      <w:pPr>
+        <w:tabs>
+          <w:tab w:val="num" w:pos="1440"/>
+        </w:tabs>
+        <w:ind w:left="1224" w:hanging="504"/>
+      </w:pPr>
+    </w:lvl>
+    <w:lvl w:ilvl="3">
+      <w:start w:val="1"/>
+      <w:numFmt w:val="decimal"/>
+      <w:lvlText w:val="%1.%2.%3.%4."/>
+      <w:lvlJc w:val="left"/>
+      <w:pPr>
+        <w:tabs>
+          <w:tab w:val="num" w:pos="1800"/>
+        </w:tabs>
+        <w:ind w:left="1728" w:hanging="648"/>
+      </w:pPr>
+    </w:lvl>
+    <w:lvl w:ilvl="4">
+      <w:start w:val="1"/>
+      <w:numFmt w:val="decimal"/>
+      <w:lvlText w:val="%1.%2.%3.%4.%5."/>
+      <w:lvlJc w:val="left"/>
+      <w:pPr>
+        <w:tabs>
+          <w:tab w:val="num" w:pos="2520"/>
+        </w:tabs>
+        <w:ind w:left="2232" w:hanging="792"/>
+      </w:pPr>
+    </w:lvl>
+    <w:lvl w:ilvl="5">
+      <w:start w:val="1"/>
+      <w:numFmt w:val="decimal"/>
+      <w:lvlText w:val="%1.%2.%3.%4.%5.%6."/>
+      <w:lvlJc w:val="left"/>
+      <w:pPr>
+        <w:tabs>
+          <w:tab w:val="num" w:pos="2880"/>
+        </w:tabs>
+        <w:ind w:left="2736" w:hanging="936"/>
+      </w:pPr>
+    </w:lvl>
+    <w:lvl w:ilvl="6">
+      <w:start w:val="1"/>
+      <w:numFmt w:val="decimal"/>
+      <w:lvlText w:val="%1.%2.%3.%4.%5.%6.%7."/>
+      <w:lvlJc w:val="left"/>
+      <w:pPr>
+        <w:tabs>
+          <w:tab w:val="num" w:pos="3600"/>
+        </w:tabs>
+        <w:ind w:left="3240" w:hanging="1080"/>
+      </w:pPr>
+    </w:lvl>
+    <w:lvl w:ilvl="7">
+      <w:start w:val="1"/>
+      <w:numFmt w:val="decimal"/>
+      <w:lvlText w:val="%1.%2.%3.%4.%5.%6.%7.%8."/>
+      <w:lvlJc w:val="left"/>
+      <w:pPr>
+        <w:tabs>
+          <w:tab w:val="num" w:pos="3960"/>
+        </w:tabs>
+        <w:ind w:left="3744" w:hanging="1224"/>
+      </w:pPr>
+    </w:lvl>
+    <w:lvl w:ilvl="8">
+      <w:start w:val="1"/>
+      <w:numFmt w:val="decimal"/>
+      <w:lvlText w:val="%1.%2.%3.%4.%5.%6.%7.%8.%9."/>
+      <w:lvlJc w:val="left"/>
+      <w:pPr>
+        <w:tabs>
+          <w:tab w:val="num" w:pos="4680"/>
+        </w:tabs>
+        <w:ind w:left="4320" w:hanging="1440"/>
+      </w:pPr>
+    </w:lvl>
+  </w:abstractNum>
+  <w:abstractNum w:abstractNumId="17">
     <w:nsid w:val="16323C0E"/>
     <w:multiLevelType w:val="hybridMultilevel"/>
     <w:tmpl w:val="3F46F342"/>
@@ -7632,7 +8152,7 @@
       </w:rPr>
     </w:lvl>
   </w:abstractNum>
-  <w:abstractNum w:abstractNumId="17">
+  <w:abstractNum w:abstractNumId="18">
     <w:nsid w:val="16DA6814"/>
     <w:multiLevelType w:val="hybridMultilevel"/>
     <w:tmpl w:val="46B63770"/>
@@ -7772,7 +8292,7 @@
       </w:rPr>
     </w:lvl>
   </w:abstractNum>
-  <w:abstractNum w:abstractNumId="18">
+  <w:abstractNum w:abstractNumId="19">
     <w:nsid w:val="180D64FA"/>
     <w:multiLevelType w:val="hybridMultilevel"/>
     <w:tmpl w:val="8098D118"/>
@@ -7912,7 +8432,7 @@
       </w:rPr>
     </w:lvl>
   </w:abstractNum>
-  <w:abstractNum w:abstractNumId="19">
+  <w:abstractNum w:abstractNumId="20">
     <w:nsid w:val="1D0B676A"/>
     <w:multiLevelType w:val="multilevel"/>
     <w:tmpl w:val="0407001F"/>
@@ -8025,7 +8545,7 @@
       </w:pPr>
     </w:lvl>
   </w:abstractNum>
-  <w:abstractNum w:abstractNumId="20">
+  <w:abstractNum w:abstractNumId="21">
     <w:nsid w:val="1D556E26"/>
     <w:multiLevelType w:val="multilevel"/>
     <w:tmpl w:val="0407001F"/>
@@ -8139,7 +8659,7 @@
       </w:pPr>
     </w:lvl>
   </w:abstractNum>
-  <w:abstractNum w:abstractNumId="21">
+  <w:abstractNum w:abstractNumId="22">
     <w:nsid w:val="1E40414B"/>
     <w:multiLevelType w:val="hybridMultilevel"/>
     <w:tmpl w:val="3D0451D6"/>
@@ -8279,7 +8799,7 @@
       </w:rPr>
     </w:lvl>
   </w:abstractNum>
-  <w:abstractNum w:abstractNumId="22">
+  <w:abstractNum w:abstractNumId="23">
     <w:nsid w:val="1F4A059F"/>
     <w:multiLevelType w:val="hybridMultilevel"/>
     <w:tmpl w:val="B96CDC5A"/>
@@ -8419,7 +8939,7 @@
       </w:rPr>
     </w:lvl>
   </w:abstractNum>
-  <w:abstractNum w:abstractNumId="23">
+  <w:abstractNum w:abstractNumId="24">
     <w:nsid w:val="1FC21761"/>
     <w:multiLevelType w:val="multilevel"/>
     <w:tmpl w:val="4678EC1C"/>
@@ -8532,7 +9052,7 @@
       </w:pPr>
     </w:lvl>
   </w:abstractNum>
-  <w:abstractNum w:abstractNumId="24">
+  <w:abstractNum w:abstractNumId="25">
     <w:nsid w:val="27577A49"/>
     <w:multiLevelType w:val="multilevel"/>
     <w:tmpl w:val="0407001F"/>
@@ -8645,7 +9165,7 @@
       </w:pPr>
     </w:lvl>
   </w:abstractNum>
-  <w:abstractNum w:abstractNumId="25">
+  <w:abstractNum w:abstractNumId="26">
     <w:nsid w:val="2B0A54BE"/>
     <w:multiLevelType w:val="hybridMultilevel"/>
     <w:tmpl w:val="90F46A68"/>
@@ -8785,7 +9305,7 @@
       </w:rPr>
     </w:lvl>
   </w:abstractNum>
-  <w:abstractNum w:abstractNumId="26">
+  <w:abstractNum w:abstractNumId="27">
     <w:nsid w:val="3859683D"/>
     <w:multiLevelType w:val="hybridMultilevel"/>
     <w:tmpl w:val="64D8115C"/>
@@ -8898,7 +9418,7 @@
       </w:pPr>
     </w:lvl>
   </w:abstractNum>
-  <w:abstractNum w:abstractNumId="27">
+  <w:abstractNum w:abstractNumId="28">
     <w:nsid w:val="3D6C0C1C"/>
     <w:multiLevelType w:val="hybridMultilevel"/>
     <w:tmpl w:val="7DAEE73E"/>
@@ -9038,7 +9558,7 @@
       </w:rPr>
     </w:lvl>
   </w:abstractNum>
-  <w:abstractNum w:abstractNumId="28">
+  <w:abstractNum w:abstractNumId="29">
     <w:nsid w:val="400B2A03"/>
     <w:multiLevelType w:val="hybridMultilevel"/>
     <w:tmpl w:val="C0C87488"/>
@@ -9178,7 +9698,7 @@
       </w:rPr>
     </w:lvl>
   </w:abstractNum>
-  <w:abstractNum w:abstractNumId="29">
+  <w:abstractNum w:abstractNumId="30">
     <w:nsid w:val="403A42EE"/>
     <w:multiLevelType w:val="multilevel"/>
     <w:tmpl w:val="0407001F"/>
@@ -9291,7 +9811,7 @@
       </w:pPr>
     </w:lvl>
   </w:abstractNum>
-  <w:abstractNum w:abstractNumId="30">
+  <w:abstractNum w:abstractNumId="31">
     <w:nsid w:val="46C77849"/>
     <w:multiLevelType w:val="hybridMultilevel"/>
     <w:tmpl w:val="91FA95C2"/>
@@ -9431,7 +9951,7 @@
       </w:rPr>
     </w:lvl>
   </w:abstractNum>
-  <w:abstractNum w:abstractNumId="31">
+  <w:abstractNum w:abstractNumId="32">
     <w:nsid w:val="49E47196"/>
     <w:multiLevelType w:val="hybridMultilevel"/>
     <w:tmpl w:val="B4B40D6C"/>
@@ -9571,7 +10091,7 @@
       </w:rPr>
     </w:lvl>
   </w:abstractNum>
-  <w:abstractNum w:abstractNumId="32">
+  <w:abstractNum w:abstractNumId="33">
     <w:nsid w:val="4F38653A"/>
     <w:multiLevelType w:val="hybridMultilevel"/>
     <w:tmpl w:val="77544E56"/>
@@ -9711,7 +10231,7 @@
       </w:rPr>
     </w:lvl>
   </w:abstractNum>
-  <w:abstractNum w:abstractNumId="33">
+  <w:abstractNum w:abstractNumId="34">
     <w:nsid w:val="50D66FB2"/>
     <w:multiLevelType w:val="multilevel"/>
     <w:tmpl w:val="86086BC0"/>
@@ -9827,7 +10347,7 @@
       </w:pPr>
     </w:lvl>
   </w:abstractNum>
-  <w:abstractNum w:abstractNumId="34">
+  <w:abstractNum w:abstractNumId="35">
     <w:nsid w:val="537B6EF3"/>
     <w:multiLevelType w:val="hybridMultilevel"/>
     <w:tmpl w:val="4D8ECB80"/>
@@ -9967,7 +10487,7 @@
       </w:rPr>
     </w:lvl>
   </w:abstractNum>
-  <w:abstractNum w:abstractNumId="35">
+  <w:abstractNum w:abstractNumId="36">
     <w:nsid w:val="57F06072"/>
     <w:multiLevelType w:val="hybridMultilevel"/>
     <w:tmpl w:val="76587D20"/>
@@ -10107,7 +10627,7 @@
       </w:rPr>
     </w:lvl>
   </w:abstractNum>
-  <w:abstractNum w:abstractNumId="36">
+  <w:abstractNum w:abstractNumId="37">
     <w:nsid w:val="5C9341DC"/>
     <w:multiLevelType w:val="hybridMultilevel"/>
     <w:tmpl w:val="C6124730"/>
@@ -10247,7 +10767,7 @@
       </w:rPr>
     </w:lvl>
   </w:abstractNum>
-  <w:abstractNum w:abstractNumId="37">
+  <w:abstractNum w:abstractNumId="38">
     <w:nsid w:val="605E45F2"/>
     <w:multiLevelType w:val="hybridMultilevel"/>
     <w:tmpl w:val="37040716"/>
@@ -10387,7 +10907,7 @@
       </w:rPr>
     </w:lvl>
   </w:abstractNum>
-  <w:abstractNum w:abstractNumId="38">
+  <w:abstractNum w:abstractNumId="39">
     <w:nsid w:val="66C3112F"/>
     <w:multiLevelType w:val="hybridMultilevel"/>
     <w:tmpl w:val="D076FE20"/>
@@ -10527,7 +11047,7 @@
       </w:rPr>
     </w:lvl>
   </w:abstractNum>
-  <w:abstractNum w:abstractNumId="39">
+  <w:abstractNum w:abstractNumId="40">
     <w:nsid w:val="66DB3492"/>
     <w:multiLevelType w:val="hybridMultilevel"/>
     <w:tmpl w:val="26BA2F6C"/>
@@ -10667,7 +11187,7 @@
       </w:rPr>
     </w:lvl>
   </w:abstractNum>
-  <w:abstractNum w:abstractNumId="40">
+  <w:abstractNum w:abstractNumId="41">
     <w:nsid w:val="6BE575B9"/>
     <w:multiLevelType w:val="hybridMultilevel"/>
     <w:tmpl w:val="FA44C842"/>
@@ -10807,7 +11327,7 @@
       </w:rPr>
     </w:lvl>
   </w:abstractNum>
-  <w:abstractNum w:abstractNumId="41">
+  <w:abstractNum w:abstractNumId="42">
     <w:nsid w:val="725E5639"/>
     <w:multiLevelType w:val="hybridMultilevel"/>
     <w:tmpl w:val="12BAE354"/>
@@ -10947,7 +11467,7 @@
       </w:rPr>
     </w:lvl>
   </w:abstractNum>
-  <w:abstractNum w:abstractNumId="42">
+  <w:abstractNum w:abstractNumId="43">
     <w:nsid w:val="72C54FA8"/>
     <w:multiLevelType w:val="multilevel"/>
     <w:tmpl w:val="5A18C3DC"/>
@@ -11087,7 +11607,7 @@
       </w:rPr>
     </w:lvl>
   </w:abstractNum>
-  <w:abstractNum w:abstractNumId="43">
+  <w:abstractNum w:abstractNumId="44">
     <w:nsid w:val="789B3694"/>
     <w:multiLevelType w:val="hybridMultilevel"/>
     <w:tmpl w:val="0C64B64E"/>
@@ -11206,7 +11726,7 @@
       </w:pPr>
     </w:lvl>
   </w:abstractNum>
-  <w:abstractNum w:abstractNumId="44">
+  <w:abstractNum w:abstractNumId="45">
     <w:nsid w:val="799C2911"/>
     <w:multiLevelType w:val="hybridMultilevel"/>
     <w:tmpl w:val="76E23D92"/>
@@ -11347,67 +11867,67 @@
     </w:lvl>
   </w:abstractNum>
   <w:num w:numId="1">
-    <w:abstractNumId w:val="25"/>
+    <w:abstractNumId w:val="26"/>
   </w:num>
   <w:num w:numId="2">
-    <w:abstractNumId w:val="30"/>
+    <w:abstractNumId w:val="31"/>
   </w:num>
   <w:num w:numId="3">
-    <w:abstractNumId w:val="42"/>
+    <w:abstractNumId w:val="43"/>
   </w:num>
   <w:num w:numId="4">
-    <w:abstractNumId w:val="26"/>
+    <w:abstractNumId w:val="27"/>
   </w:num>
   <w:num w:numId="5">
     <w:abstractNumId w:val="14"/>
   </w:num>
   <w:num w:numId="6">
-    <w:abstractNumId w:val="20"/>
+    <w:abstractNumId w:val="21"/>
   </w:num>
   <w:num w:numId="7">
-    <w:abstractNumId w:val="29"/>
+    <w:abstractNumId w:val="30"/>
   </w:num>
   <w:num w:numId="8">
     <w:abstractNumId w:val="12"/>
   </w:num>
   <w:num w:numId="9">
-    <w:abstractNumId w:val="31"/>
+    <w:abstractNumId w:val="32"/>
   </w:num>
   <w:num w:numId="10">
-    <w:abstractNumId w:val="21"/>
+    <w:abstractNumId w:val="22"/>
   </w:num>
   <w:num w:numId="11">
-    <w:abstractNumId w:val="34"/>
+    <w:abstractNumId w:val="35"/>
   </w:num>
   <w:num w:numId="12">
+    <w:abstractNumId w:val="29"/>
+  </w:num>
+  <w:num w:numId="13">
+    <w:abstractNumId w:val="45"/>
+  </w:num>
+  <w:num w:numId="14">
+    <w:abstractNumId w:val="44"/>
+  </w:num>
+  <w:num w:numId="15">
+    <w:abstractNumId w:val="36"/>
+  </w:num>
+  <w:num w:numId="16">
     <w:abstractNumId w:val="28"/>
   </w:num>
-  <w:num w:numId="13">
-    <w:abstractNumId w:val="44"/>
-  </w:num>
-  <w:num w:numId="14">
-    <w:abstractNumId w:val="43"/>
-  </w:num>
-  <w:num w:numId="15">
-    <w:abstractNumId w:val="35"/>
-  </w:num>
-  <w:num w:numId="16">
-    <w:abstractNumId w:val="27"/>
-  </w:num>
   <w:num w:numId="17">
-    <w:abstractNumId w:val="41"/>
+    <w:abstractNumId w:val="42"/>
   </w:num>
   <w:num w:numId="18">
-    <w:abstractNumId w:val="32"/>
+    <w:abstractNumId w:val="33"/>
   </w:num>
   <w:num w:numId="19">
+    <w:abstractNumId w:val="39"/>
+  </w:num>
+  <w:num w:numId="20">
     <w:abstractNumId w:val="38"/>
   </w:num>
-  <w:num w:numId="20">
-    <w:abstractNumId w:val="37"/>
-  </w:num>
   <w:num w:numId="21">
-    <w:abstractNumId w:val="18"/>
+    <w:abstractNumId w:val="19"/>
   </w:num>
   <w:num w:numId="22">
     <w:abstractNumId w:val="9"/>
@@ -11440,19 +11960,19 @@
     <w:abstractNumId w:val="0"/>
   </w:num>
   <w:num w:numId="32">
-    <w:abstractNumId w:val="39"/>
+    <w:abstractNumId w:val="40"/>
   </w:num>
   <w:num w:numId="33">
-    <w:abstractNumId w:val="36"/>
+    <w:abstractNumId w:val="37"/>
   </w:num>
   <w:num w:numId="34">
-    <w:abstractNumId w:val="22"/>
+    <w:abstractNumId w:val="23"/>
   </w:num>
   <w:num w:numId="35">
-    <w:abstractNumId w:val="17"/>
+    <w:abstractNumId w:val="18"/>
   </w:num>
   <w:num w:numId="36">
-    <w:abstractNumId w:val="23"/>
+    <w:abstractNumId w:val="24"/>
     <w:lvlOverride w:ilvl="1">
       <w:lvl w:ilvl="1">
         <w:numFmt w:val="lowerLetter"/>
@@ -11462,7 +11982,7 @@
     </w:lvlOverride>
   </w:num>
   <w:num w:numId="37">
-    <w:abstractNumId w:val="23"/>
+    <w:abstractNumId w:val="24"/>
     <w:lvlOverride w:ilvl="1">
       <w:lvl w:ilvl="1">
         <w:numFmt w:val="lowerLetter"/>
@@ -11479,16 +11999,16 @@
     </w:lvlOverride>
   </w:num>
   <w:num w:numId="38">
-    <w:abstractNumId w:val="16"/>
+    <w:abstractNumId w:val="17"/>
   </w:num>
   <w:num w:numId="39">
-    <w:abstractNumId w:val="33"/>
+    <w:abstractNumId w:val="34"/>
   </w:num>
   <w:num w:numId="40">
     <w:abstractNumId w:val="15"/>
   </w:num>
   <w:num w:numId="41">
-    <w:abstractNumId w:val="24"/>
+    <w:abstractNumId w:val="25"/>
   </w:num>
   <w:num w:numId="42">
     <w:abstractNumId w:val="13"/>
@@ -11497,13 +12017,16 @@
     <w:abstractNumId w:val="10"/>
   </w:num>
   <w:num w:numId="44">
-    <w:abstractNumId w:val="19"/>
+    <w:abstractNumId w:val="20"/>
   </w:num>
   <w:num w:numId="45">
     <w:abstractNumId w:val="11"/>
   </w:num>
   <w:num w:numId="46">
-    <w:abstractNumId w:val="40"/>
+    <w:abstractNumId w:val="41"/>
+  </w:num>
+  <w:num w:numId="47">
+    <w:abstractNumId w:val="16"/>
   </w:num>
 </w:numbering>
 </file>
@@ -13062,6 +13585,17 @@
     <w:basedOn w:val="DefaultParagraphFont"/>
     <w:rsid w:val="00FD6F3E"/>
   </w:style>
+  <w:style w:type="paragraph" w:styleId="ListParagraph">
+    <w:name w:val="List Paragraph"/>
+    <w:basedOn w:val="Normal"/>
+    <w:uiPriority w:val="34"/>
+    <w:qFormat/>
+    <w:rsid w:val="00ED4BBD"/>
+    <w:pPr>
+      <w:ind w:left="720"/>
+      <w:contextualSpacing/>
+    </w:pPr>
+  </w:style>
 </w:styles>
 </file>
 

</xml_diff>